<commit_message>
Update on 06/04/2020 at 17:05
</commit_message>
<xml_diff>
--- a/Documents/School policy documents/Complaints Register.docx
+++ b/Documents/School policy documents/Complaints Register.docx
@@ -18,12 +18,19 @@
     </w:p>
     <w:p>
       <w:r>
-        <w:t>In the current year 2018-2019 there have been no complaints made against Wribbenhall School.</w:t>
+        <w:t>In the year 2018-2019 there were no complaints made against Wribbenhall School.</w:t>
       </w:r>
+    </w:p>
+    <w:p/>
+    <w:p>
+      <w:r>
+        <w:t>In the current year 2019-2020 there have been no complaints made against Wribbenhall School.</w:t>
+      </w:r>
+    </w:p>
+    <w:p>
       <w:bookmarkStart w:id="0" w:name="_GoBack"/>
       <w:bookmarkEnd w:id="0"/>
     </w:p>
-    <w:p/>
     <w:sectPr>
       <w:pgSz w:w="11906" w:h="16838"/>
       <w:pgMar w:top="1440" w:right="1440" w:bottom="1440" w:left="1440" w:header="708" w:footer="708" w:gutter="0"/>
@@ -51,7 +58,7 @@
       </w:pPr>
     </w:pPrDefault>
   </w:docDefaults>
-  <w:latentStyles w:defLockedState="0" w:defUIPriority="99" w:defSemiHidden="0" w:defUnhideWhenUsed="0" w:defQFormat="0" w:count="375">
+  <w:latentStyles w:defLockedState="0" w:defUIPriority="99" w:defSemiHidden="0" w:defUnhideWhenUsed="0" w:defQFormat="0" w:count="377">
     <w:lsdException w:name="Normal" w:uiPriority="0" w:qFormat="1"/>
     <w:lsdException w:name="heading 1" w:uiPriority="9" w:qFormat="1"/>
     <w:lsdException w:name="heading 2" w:semiHidden="1" w:uiPriority="9" w:unhideWhenUsed="1" w:qFormat="1"/>
@@ -157,7 +164,6 @@
     <w:lsdException w:name="HTML Sample" w:semiHidden="1" w:unhideWhenUsed="1"/>
     <w:lsdException w:name="HTML Typewriter" w:semiHidden="1" w:unhideWhenUsed="1"/>
     <w:lsdException w:name="HTML Variable" w:semiHidden="1" w:unhideWhenUsed="1"/>
-    <w:lsdException w:name="Normal Table" w:semiHidden="1" w:unhideWhenUsed="1"/>
     <w:lsdException w:name="annotation subject" w:semiHidden="1" w:unhideWhenUsed="1"/>
     <w:lsdException w:name="No List" w:semiHidden="1" w:unhideWhenUsed="1"/>
     <w:lsdException w:name="Outline List 1" w:semiHidden="1" w:unhideWhenUsed="1"/>
@@ -203,11 +209,9 @@
     <w:lsdException w:name="Table Subtle 1" w:semiHidden="1" w:unhideWhenUsed="1"/>
     <w:lsdException w:name="Table Subtle 2" w:semiHidden="1" w:unhideWhenUsed="1"/>
     <w:lsdException w:name="Table Web 1" w:semiHidden="1" w:unhideWhenUsed="1"/>
-    <w:lsdException w:name="Table Web 2" w:semiHidden="1" w:unhideWhenUsed="1"/>
     <w:lsdException w:name="Table Web 3" w:semiHidden="1" w:unhideWhenUsed="1"/>
     <w:lsdException w:name="Balloon Text" w:semiHidden="1" w:unhideWhenUsed="1"/>
     <w:lsdException w:name="Table Grid" w:uiPriority="39"/>
-    <w:lsdException w:name="Table Theme" w:semiHidden="1" w:unhideWhenUsed="1"/>
     <w:lsdException w:name="Placeholder Text" w:semiHidden="1"/>
     <w:lsdException w:name="No Spacing" w:uiPriority="1" w:qFormat="1"/>
     <w:lsdException w:name="Light Shading" w:uiPriority="60"/>
@@ -427,10 +431,16 @@
     <w:lsdException w:name="Smart Hyperlink" w:semiHidden="1" w:unhideWhenUsed="1"/>
     <w:lsdException w:name="Hashtag" w:semiHidden="1" w:unhideWhenUsed="1"/>
     <w:lsdException w:name="Unresolved Mention" w:semiHidden="1" w:unhideWhenUsed="1"/>
+    <w:lsdException w:name="Smart Link" w:semiHidden="1" w:unhideWhenUsed="1"/>
+    <w:lsdException w:name="Smart Link Error" w:semiHidden="1" w:unhideWhenUsed="1"/>
   </w:latentStyles>
   <w:style w:type="paragraph" w:default="1" w:styleId="Normal">
     <w:name w:val="Normal"/>
     <w:qFormat/>
+    <w:rsid w:val="00A444C4"/>
+    <w:pPr>
+      <w:spacing w:line="256" w:lineRule="auto"/>
+    </w:pPr>
   </w:style>
   <w:style w:type="character" w:default="1" w:styleId="DefaultParagraphFont">
     <w:name w:val="Default Paragraph Font"/>

</xml_diff>